<commit_message>
proj plan last vers
</commit_message>
<xml_diff>
--- a/Documentation/Semester 3 Project Plan 1.docx
+++ b/Documentation/Semester 3 Project Plan 1.docx
@@ -4,7 +4,7 @@
   <w:body>
     <w:p>
       <w:pPr>
-        <w:pStyle w:val="a3"/>
+        <w:pStyle w:val="Title"/>
         <w:rPr>
           <w:sz w:val="96"/>
           <w:szCs w:val="96"/>
@@ -82,7 +82,7 @@
     </w:p>
     <w:p>
       <w:pPr>
-        <w:pStyle w:val="a8"/>
+        <w:pStyle w:val="ListParagraph"/>
         <w:numPr>
           <w:ilvl w:val="0"/>
           <w:numId w:val="8"/>
@@ -90,17 +90,12 @@
         <w:spacing w:after="0"/>
       </w:pPr>
       <w:r>
-        <w:t xml:space="preserve">Robert </w:t>
-      </w:r>
-      <w:proofErr w:type="spellStart"/>
-      <w:r>
-        <w:t>Asvicas</w:t>
-      </w:r>
-      <w:proofErr w:type="spellEnd"/>
+        <w:t>Robert Asvicas</w:t>
+      </w:r>
     </w:p>
     <w:p>
       <w:pPr>
-        <w:pStyle w:val="a8"/>
+        <w:pStyle w:val="ListParagraph"/>
         <w:numPr>
           <w:ilvl w:val="0"/>
           <w:numId w:val="8"/>
@@ -115,7 +110,7 @@
     <w:p/>
     <w:p>
       <w:pPr>
-        <w:pStyle w:val="a3"/>
+        <w:pStyle w:val="Title"/>
       </w:pPr>
       <w:r>
         <w:br w:type="page"/>
@@ -123,128 +118,124 @@
     </w:p>
     <w:p>
       <w:pPr>
-        <w:pStyle w:val="1"/>
+        <w:pStyle w:val="Heading1"/>
       </w:pPr>
       <w:r>
         <w:lastRenderedPageBreak/>
-        <w:t xml:space="preserve">Project </w:t>
-      </w:r>
-      <w:r>
-        <w:t>background</w:t>
+        <w:t>Project background</w:t>
       </w:r>
     </w:p>
     <w:p>
+      <w:pPr>
+        <w:jc w:val="both"/>
+      </w:pPr>
       <w:r>
         <w:tab/>
         <w:t>We are a group of 2 students that specializes on making infrastructure solutions for software developers. In this case we will be teaming up with 2 software developing groups with a purpose of helping them host their products on our infrastructure. Working on AWS allows us to be very flexible which means that we will be able to satisfy their needs.</w:t>
+      </w:r>
+    </w:p>
+    <w:p>
+      <w:pPr>
+        <w:jc w:val="both"/>
+      </w:pPr>
+    </w:p>
+    <w:p>
+      <w:pPr>
+        <w:pStyle w:val="Heading1"/>
+        <w:jc w:val="both"/>
+      </w:pPr>
+      <w:r>
+        <w:t>Project Goal</w:t>
+      </w:r>
+    </w:p>
+    <w:p>
+      <w:pPr>
+        <w:ind w:firstLine="720"/>
+        <w:jc w:val="both"/>
+      </w:pPr>
+      <w:r>
+        <w:t>Our main goal is to build an infrastructure which will be suitable for hosting certain software products</w:t>
+      </w:r>
+      <w:r>
+        <w:t xml:space="preserve"> created by developers</w:t>
+      </w:r>
+      <w:r>
+        <w:t xml:space="preserve"> in an advanced and automotive way</w:t>
+      </w:r>
+      <w:r>
+        <w:t xml:space="preserve">. The infrastructure is going to be mainly based on AWS which will work in correlation </w:t>
+      </w:r>
+      <w:r>
+        <w:t xml:space="preserve">with local Fontys servers which </w:t>
+      </w:r>
+      <w:r>
+        <w:t>are planned to be used as a</w:t>
+      </w:r>
+      <w:r>
+        <w:t xml:space="preserve"> </w:t>
+      </w:r>
+      <w:r>
+        <w:t>database</w:t>
+      </w:r>
+      <w:r>
+        <w:t xml:space="preserve">. </w:t>
+      </w:r>
+      <w:r>
+        <w:t xml:space="preserve">As foretold, </w:t>
+      </w:r>
+      <w:r>
+        <w:t xml:space="preserve">our infrastructure will </w:t>
+      </w:r>
+      <w:r>
+        <w:t>be</w:t>
+      </w:r>
+      <w:r>
+        <w:t xml:space="preserve"> automated and orchestrated via an advanced tool called Ansible. </w:t>
+      </w:r>
+      <w:r>
+        <w:t xml:space="preserve">Lastly, our environment will </w:t>
+      </w:r>
+      <w:r>
+        <w:t>follow the most progressive and advanced security innovations</w:t>
+      </w:r>
+      <w:r>
+        <w:t xml:space="preserve"> due to the implementation of stable </w:t>
+      </w:r>
+      <w:r>
+        <w:t>logging mechanism</w:t>
+      </w:r>
+      <w:r>
+        <w:t>, Software Defined Networking (SDN), Software Defined Wide Area Network (SD-WAN)</w:t>
+      </w:r>
+      <w:r>
+        <w:t xml:space="preserve"> and several monitoring tools </w:t>
+      </w:r>
+      <w:r>
+        <w:t>similar</w:t>
+      </w:r>
+      <w:r>
+        <w:t xml:space="preserve"> to</w:t>
+      </w:r>
+      <w:r>
+        <w:t xml:space="preserve"> </w:t>
+      </w:r>
+      <w:r>
+        <w:t>or</w:t>
+      </w:r>
+      <w:r>
+        <w:t xml:space="preserve"> Nagios</w:t>
+      </w:r>
+      <w:r>
+        <w:t xml:space="preserve"> itself</w:t>
+      </w:r>
+      <w:r>
+        <w:t>.</w:t>
       </w:r>
     </w:p>
     <w:p/>
     <w:p>
       <w:pPr>
-        <w:pStyle w:val="1"/>
-      </w:pPr>
-      <w:r>
-        <w:t>Project Goal</w:t>
-      </w:r>
-    </w:p>
-    <w:p>
-      <w:pPr>
-        <w:ind w:firstLine="720"/>
-      </w:pPr>
-      <w:r>
-        <w:t>Our main goal is to build an infrastructure which will be suitable for hosting certain software products</w:t>
-      </w:r>
-      <w:r>
-        <w:t xml:space="preserve"> created by developers</w:t>
-      </w:r>
-      <w:r>
-        <w:t xml:space="preserve"> in an advanced and automotive way</w:t>
-      </w:r>
-      <w:r>
-        <w:t xml:space="preserve">. The infrastructure is going to be mainly based on AWS which will work in correlation </w:t>
-      </w:r>
-      <w:r>
-        <w:t xml:space="preserve">with local Fontys servers which </w:t>
-      </w:r>
-      <w:r>
-        <w:t>are planned to be used as a</w:t>
-      </w:r>
-      <w:r>
-        <w:t xml:space="preserve"> </w:t>
-      </w:r>
-      <w:r>
-        <w:t>database</w:t>
-      </w:r>
-      <w:r>
-        <w:t xml:space="preserve">. </w:t>
-      </w:r>
-      <w:r>
-        <w:t xml:space="preserve">As foretold, </w:t>
-      </w:r>
-      <w:r>
-        <w:t xml:space="preserve">our infrastructure will </w:t>
-      </w:r>
-      <w:r>
-        <w:t>be</w:t>
-      </w:r>
-      <w:r>
-        <w:t xml:space="preserve"> automated and orchestrated via an advanced tool called Ansible. </w:t>
-      </w:r>
-      <w:r>
-        <w:t xml:space="preserve">Lastly, our environment will </w:t>
-      </w:r>
-      <w:r>
-        <w:t>follow the most progressive and advanced security innovations</w:t>
-      </w:r>
-      <w:r>
-        <w:t xml:space="preserve"> due to the implementation of stable </w:t>
-      </w:r>
-      <w:r>
-        <w:t>logging mechanism</w:t>
-      </w:r>
-      <w:r>
-        <w:t>, Software Defined Networking (SDN), Software Defined Wide Area Network (SD-WAN)</w:t>
-      </w:r>
-      <w:r>
-        <w:t xml:space="preserve"> and several monitoring tools </w:t>
-      </w:r>
-      <w:proofErr w:type="gramStart"/>
-      <w:r>
-        <w:t>similar</w:t>
-      </w:r>
-      <w:r>
-        <w:t xml:space="preserve"> to</w:t>
-      </w:r>
-      <w:proofErr w:type="gramEnd"/>
-      <w:r>
-        <w:t xml:space="preserve"> </w:t>
-      </w:r>
-      <w:r>
-        <w:t>or</w:t>
-      </w:r>
-      <w:r>
-        <w:t xml:space="preserve"> Nagios</w:t>
-      </w:r>
-      <w:r>
-        <w:t xml:space="preserve"> itself</w:t>
-      </w:r>
-      <w:r>
-        <w:t>.</w:t>
-      </w:r>
-    </w:p>
-    <w:p/>
-    <w:p>
-      <w:pPr>
-        <w:pStyle w:val="1"/>
-      </w:pPr>
-      <w:r>
-        <w:t>Problem Definition</w:t>
-      </w:r>
-    </w:p>
-    <w:p>
-      <w:pPr>
-        <w:pStyle w:val="1"/>
+        <w:pStyle w:val="Heading1"/>
       </w:pPr>
       <w:r>
         <w:t>Milestones</w:t>
@@ -252,7 +243,7 @@
     </w:p>
     <w:tbl>
       <w:tblPr>
-        <w:tblStyle w:val="a9"/>
+        <w:tblStyle w:val="TableGrid"/>
         <w:tblW w:w="0" w:type="auto"/>
         <w:tblLook w:val="04A0" w:firstRow="1" w:lastRow="0" w:firstColumn="1" w:lastColumn="0" w:noHBand="0" w:noVBand="1"/>
       </w:tblPr>
@@ -372,7 +363,7 @@
           </w:p>
           <w:p>
             <w:pPr>
-              <w:pStyle w:val="a8"/>
+              <w:pStyle w:val="ListParagraph"/>
               <w:numPr>
                 <w:ilvl w:val="0"/>
                 <w:numId w:val="6"/>
@@ -390,7 +381,7 @@
           </w:p>
           <w:p>
             <w:pPr>
-              <w:pStyle w:val="a8"/>
+              <w:pStyle w:val="ListParagraph"/>
               <w:numPr>
                 <w:ilvl w:val="0"/>
                 <w:numId w:val="6"/>
@@ -402,7 +393,7 @@
           </w:p>
           <w:p>
             <w:pPr>
-              <w:pStyle w:val="a8"/>
+              <w:pStyle w:val="ListParagraph"/>
               <w:numPr>
                 <w:ilvl w:val="0"/>
                 <w:numId w:val="6"/>
@@ -414,7 +405,7 @@
           </w:p>
           <w:p>
             <w:pPr>
-              <w:pStyle w:val="a8"/>
+              <w:pStyle w:val="ListParagraph"/>
               <w:numPr>
                 <w:ilvl w:val="1"/>
                 <w:numId w:val="6"/>
@@ -426,7 +417,7 @@
           </w:p>
           <w:p>
             <w:pPr>
-              <w:pStyle w:val="a8"/>
+              <w:pStyle w:val="ListParagraph"/>
               <w:numPr>
                 <w:ilvl w:val="1"/>
                 <w:numId w:val="6"/>
@@ -438,7 +429,7 @@
           </w:p>
           <w:p>
             <w:pPr>
-              <w:pStyle w:val="a8"/>
+              <w:pStyle w:val="ListParagraph"/>
               <w:numPr>
                 <w:ilvl w:val="1"/>
                 <w:numId w:val="6"/>
@@ -450,7 +441,7 @@
           </w:p>
           <w:p>
             <w:pPr>
-              <w:pStyle w:val="a8"/>
+              <w:pStyle w:val="ListParagraph"/>
               <w:numPr>
                 <w:ilvl w:val="1"/>
                 <w:numId w:val="6"/>
@@ -462,7 +453,7 @@
           </w:p>
           <w:p>
             <w:pPr>
-              <w:pStyle w:val="a8"/>
+              <w:pStyle w:val="ListParagraph"/>
               <w:numPr>
                 <w:ilvl w:val="0"/>
                 <w:numId w:val="6"/>
@@ -474,7 +465,7 @@
           </w:p>
           <w:p>
             <w:pPr>
-              <w:pStyle w:val="a8"/>
+              <w:pStyle w:val="ListParagraph"/>
               <w:numPr>
                 <w:ilvl w:val="0"/>
                 <w:numId w:val="6"/>
@@ -486,7 +477,7 @@
           </w:p>
           <w:p>
             <w:pPr>
-              <w:pStyle w:val="a8"/>
+              <w:pStyle w:val="ListParagraph"/>
               <w:numPr>
                 <w:ilvl w:val="0"/>
                 <w:numId w:val="6"/>
@@ -570,7 +561,7 @@
           </w:p>
           <w:p>
             <w:pPr>
-              <w:pStyle w:val="a8"/>
+              <w:pStyle w:val="ListParagraph"/>
               <w:numPr>
                 <w:ilvl w:val="0"/>
                 <w:numId w:val="7"/>
@@ -645,24 +636,19 @@
       </w:tr>
     </w:tbl>
     <w:p/>
+    <w:p/>
     <w:p>
+      <w:pPr>
+        <w:pStyle w:val="Heading1"/>
+      </w:pPr>
       <w:r>
         <w:lastRenderedPageBreak/>
-        <w:br w:type="page"/>
+        <w:t>Deliverables</w:t>
       </w:r>
     </w:p>
     <w:p>
       <w:pPr>
-        <w:pStyle w:val="1"/>
-      </w:pPr>
-      <w:r>
-        <w:lastRenderedPageBreak/>
-        <w:t>Deliverables</w:t>
-      </w:r>
-    </w:p>
-    <w:p>
-      <w:pPr>
-        <w:pStyle w:val="a8"/>
+        <w:pStyle w:val="ListParagraph"/>
         <w:numPr>
           <w:ilvl w:val="0"/>
           <w:numId w:val="7"/>
@@ -674,7 +660,7 @@
     </w:p>
     <w:p>
       <w:pPr>
-        <w:pStyle w:val="a8"/>
+        <w:pStyle w:val="ListParagraph"/>
         <w:numPr>
           <w:ilvl w:val="1"/>
           <w:numId w:val="7"/>
@@ -686,7 +672,7 @@
     </w:p>
     <w:p>
       <w:pPr>
-        <w:pStyle w:val="a8"/>
+        <w:pStyle w:val="ListParagraph"/>
         <w:numPr>
           <w:ilvl w:val="2"/>
           <w:numId w:val="7"/>
@@ -698,7 +684,7 @@
     </w:p>
     <w:p>
       <w:pPr>
-        <w:pStyle w:val="a8"/>
+        <w:pStyle w:val="ListParagraph"/>
         <w:numPr>
           <w:ilvl w:val="2"/>
           <w:numId w:val="7"/>
@@ -710,7 +696,7 @@
     </w:p>
     <w:p>
       <w:pPr>
-        <w:pStyle w:val="a8"/>
+        <w:pStyle w:val="ListParagraph"/>
         <w:numPr>
           <w:ilvl w:val="1"/>
           <w:numId w:val="7"/>
@@ -722,214 +708,88 @@
     </w:p>
     <w:p>
       <w:pPr>
-        <w:pStyle w:val="a8"/>
+        <w:pStyle w:val="ListParagraph"/>
+        <w:numPr>
+          <w:ilvl w:val="1"/>
+          <w:numId w:val="7"/>
+        </w:numPr>
+      </w:pPr>
+      <w:r>
+        <w:t>Virtual Private Cloud</w:t>
+      </w:r>
+      <w:r>
+        <w:t xml:space="preserve"> (Main)</w:t>
+      </w:r>
+    </w:p>
+    <w:p>
+      <w:pPr>
+        <w:pStyle w:val="ListParagraph"/>
         <w:numPr>
           <w:ilvl w:val="2"/>
           <w:numId w:val="7"/>
         </w:numPr>
       </w:pPr>
       <w:r>
-        <w:t xml:space="preserve">SSH </w:t>
+        <w:t xml:space="preserve">Public </w:t>
+      </w:r>
+      <w:r>
+        <w:t>Subnet</w:t>
+      </w:r>
+      <w:r>
+        <w:t>s</w:t>
       </w:r>
     </w:p>
     <w:p>
       <w:pPr>
-        <w:pStyle w:val="a8"/>
+        <w:pStyle w:val="ListParagraph"/>
         <w:numPr>
           <w:ilvl w:val="2"/>
           <w:numId w:val="7"/>
         </w:numPr>
       </w:pPr>
       <w:r>
-        <w:t>Apache</w:t>
+        <w:t xml:space="preserve">Private </w:t>
+      </w:r>
+      <w:r>
+        <w:t>Subnet</w:t>
+      </w:r>
+      <w:r>
+        <w:t>s</w:t>
       </w:r>
     </w:p>
     <w:p>
       <w:pPr>
-        <w:pStyle w:val="a8"/>
-        <w:numPr>
-          <w:ilvl w:val="2"/>
-          <w:numId w:val="7"/>
-        </w:numPr>
-      </w:pPr>
-      <w:r>
-        <w:t>Apache + Flask</w:t>
-      </w:r>
-    </w:p>
-    <w:p>
-      <w:pPr>
-        <w:pStyle w:val="a8"/>
-        <w:numPr>
-          <w:ilvl w:val="2"/>
-          <w:numId w:val="7"/>
-        </w:numPr>
-      </w:pPr>
-      <w:r>
-        <w:t>Nginx</w:t>
-      </w:r>
-    </w:p>
-    <w:p>
-      <w:pPr>
-        <w:pStyle w:val="a8"/>
+        <w:pStyle w:val="ListParagraph"/>
         <w:numPr>
           <w:ilvl w:val="1"/>
           <w:numId w:val="7"/>
         </w:numPr>
       </w:pPr>
       <w:r>
-        <w:t>Virtual Private Cloud</w:t>
-      </w:r>
-      <w:r>
-        <w:t xml:space="preserve"> (Main)</w:t>
+        <w:t>Virtual Private Cloud (D</w:t>
+      </w:r>
+      <w:r>
+        <w:t>atabase</w:t>
+      </w:r>
+      <w:r>
+        <w:t>)</w:t>
       </w:r>
     </w:p>
     <w:p>
       <w:pPr>
-        <w:pStyle w:val="a8"/>
-        <w:numPr>
-          <w:ilvl w:val="2"/>
-          <w:numId w:val="7"/>
-        </w:numPr>
-      </w:pPr>
-      <w:r>
-        <w:t>3 Availability Zones</w:t>
-      </w:r>
-    </w:p>
-    <w:p>
-      <w:pPr>
-        <w:pStyle w:val="a8"/>
-        <w:numPr>
-          <w:ilvl w:val="2"/>
-          <w:numId w:val="7"/>
-        </w:numPr>
-      </w:pPr>
-      <w:r>
-        <w:t xml:space="preserve">Public </w:t>
-      </w:r>
-      <w:r>
-        <w:t>Subnet</w:t>
-      </w:r>
-      <w:r>
-        <w:t>s</w:t>
-      </w:r>
-    </w:p>
-    <w:p>
-      <w:pPr>
-        <w:pStyle w:val="a8"/>
-        <w:numPr>
-          <w:ilvl w:val="3"/>
-          <w:numId w:val="7"/>
-        </w:numPr>
-      </w:pPr>
-      <w:r>
-        <w:t>Nat Instances</w:t>
-      </w:r>
-    </w:p>
-    <w:p>
-      <w:pPr>
-        <w:pStyle w:val="a8"/>
-        <w:numPr>
-          <w:ilvl w:val="2"/>
-          <w:numId w:val="7"/>
-        </w:numPr>
-      </w:pPr>
-      <w:r>
-        <w:t xml:space="preserve">Private </w:t>
-      </w:r>
-      <w:r>
-        <w:t>Subnet</w:t>
-      </w:r>
-      <w:r>
-        <w:t>s</w:t>
-      </w:r>
-    </w:p>
-    <w:p>
-      <w:pPr>
-        <w:pStyle w:val="a8"/>
-        <w:numPr>
-          <w:ilvl w:val="3"/>
-          <w:numId w:val="7"/>
-        </w:numPr>
-      </w:pPr>
-      <w:r>
-        <w:t>Web/App servers</w:t>
-      </w:r>
-    </w:p>
-    <w:p>
-      <w:pPr>
-        <w:pStyle w:val="a8"/>
-        <w:numPr>
-          <w:ilvl w:val="3"/>
-          <w:numId w:val="7"/>
-        </w:numPr>
-      </w:pPr>
-      <w:r>
-        <w:t>Elastic Load Balancers</w:t>
-      </w:r>
-    </w:p>
-    <w:p>
-      <w:pPr>
-        <w:pStyle w:val="a8"/>
+        <w:pStyle w:val="ListParagraph"/>
         <w:numPr>
           <w:ilvl w:val="1"/>
           <w:numId w:val="7"/>
         </w:numPr>
       </w:pPr>
       <w:r>
-        <w:t>Virtual Private Cloud (DB)</w:t>
+        <w:t>Database instances</w:t>
       </w:r>
     </w:p>
     <w:p>
       <w:pPr>
-        <w:pStyle w:val="a8"/>
-        <w:numPr>
-          <w:ilvl w:val="2"/>
-          <w:numId w:val="7"/>
-        </w:numPr>
-      </w:pPr>
-      <w:r>
-        <w:t>3 Availability Zones</w:t>
-      </w:r>
-    </w:p>
-    <w:p>
-      <w:pPr>
-        <w:pStyle w:val="a8"/>
-        <w:numPr>
-          <w:ilvl w:val="2"/>
-          <w:numId w:val="7"/>
-        </w:numPr>
-      </w:pPr>
-      <w:r>
-        <w:t>Private Subnets</w:t>
-      </w:r>
-    </w:p>
-    <w:p>
-      <w:pPr>
-        <w:pStyle w:val="a8"/>
-        <w:numPr>
-          <w:ilvl w:val="3"/>
-          <w:numId w:val="7"/>
-        </w:numPr>
-      </w:pPr>
-      <w:r>
-        <w:t>Database instances</w:t>
-      </w:r>
-    </w:p>
-    <w:p>
-      <w:pPr>
-        <w:pStyle w:val="a8"/>
-        <w:numPr>
-          <w:ilvl w:val="1"/>
-          <w:numId w:val="7"/>
-        </w:numPr>
-      </w:pPr>
-      <w:r>
-        <w:t>Transit Gateway</w:t>
-      </w:r>
-    </w:p>
-    <w:p>
-      <w:pPr>
-        <w:pStyle w:val="a8"/>
+        <w:pStyle w:val="ListParagraph"/>
         <w:numPr>
           <w:ilvl w:val="0"/>
           <w:numId w:val="7"/>
@@ -941,7 +801,7 @@
     </w:p>
     <w:p>
       <w:pPr>
-        <w:pStyle w:val="1"/>
+        <w:pStyle w:val="Heading1"/>
       </w:pPr>
       <w:r>
         <w:t>Expected results</w:t>
@@ -949,37 +809,943 @@
     </w:p>
     <w:p>
       <w:pPr>
-        <w:pStyle w:val="a8"/>
-        <w:numPr>
-          <w:ilvl w:val="0"/>
-          <w:numId w:val="14"/>
-        </w:numPr>
-      </w:pPr>
-      <w:r>
-        <w:t>Fully functioning infrastructure that will be suitable for hosting software products</w:t>
+        <w:jc w:val="both"/>
+      </w:pPr>
+      <w:r>
+        <w:tab/>
+        <w:t>After finishing project we expect to have scalable infrastructure on AWS which allows software team to deploy their product in fast and efficient way. We expect most of the tasks to be automated via Ansible and Terraform, however, we are mostly focused on security and efficiency of network infrastructure.</w:t>
       </w:r>
     </w:p>
     <w:p>
       <w:pPr>
-        <w:pStyle w:val="a8"/>
-        <w:numPr>
-          <w:ilvl w:val="4"/>
-          <w:numId w:val="14"/>
-        </w:numPr>
-      </w:pPr>
-      <w:r>
-        <w:t>AWS</w:t>
-      </w:r>
-    </w:p>
-    <w:p/>
-    <w:p>
-      <w:pPr>
-        <w:ind w:left="1800"/>
-      </w:pPr>
+        <w:pStyle w:val="Heading1"/>
+      </w:pPr>
+      <w:r>
+        <w:t>Way of working</w:t>
+      </w:r>
     </w:p>
     <w:p>
       <w:pPr>
-        <w:pStyle w:val="a8"/>
+        <w:jc w:val="both"/>
+      </w:pPr>
+      <w:r>
+        <w:tab/>
+      </w:r>
+      <w:r>
+        <w:t>We are working in a team of 2 people, therefore most of the work is done together, however, because of the certain limitations there is some work done separately and later the discoveries are shared between us. Some work simply can not be done together, because while one person is doing work, the other person is just watching and tries not to zone out.</w:t>
+      </w:r>
+      <w:r>
+        <w:t xml:space="preserve"> We try to split our work also because of the time limitations, especially in the last few weeks</w:t>
+      </w:r>
+      <w:r>
+        <w:t>.</w:t>
+      </w:r>
+    </w:p>
+    <w:p>
+      <w:pPr>
+        <w:jc w:val="both"/>
+      </w:pPr>
+    </w:p>
+    <w:p>
+      <w:pPr>
+        <w:pStyle w:val="Heading1"/>
+      </w:pPr>
+      <w:r>
+        <w:br w:type="page"/>
+      </w:r>
+      <w:r>
+        <w:lastRenderedPageBreak/>
+        <w:t>Risk Assessment</w:t>
+      </w:r>
+    </w:p>
+    <w:p>
+      <w:pPr>
+        <w:ind w:left="1800"/>
+      </w:pPr>
+    </w:p>
+    <w:tbl>
+      <w:tblPr>
+        <w:tblStyle w:val="PlainTable1"/>
+        <w:tblpPr w:leftFromText="180" w:rightFromText="180" w:vertAnchor="page" w:horzAnchor="margin" w:tblpXSpec="center" w:tblpY="2401"/>
+        <w:tblW w:w="10435" w:type="dxa"/>
+        <w:tblLayout w:type="fixed"/>
+        <w:tblLook w:val="0600" w:firstRow="0" w:lastRow="0" w:firstColumn="0" w:lastColumn="0" w:noHBand="1" w:noVBand="1"/>
+      </w:tblPr>
+      <w:tblGrid>
+        <w:gridCol w:w="2546"/>
+        <w:gridCol w:w="2640"/>
+        <w:gridCol w:w="1697"/>
+        <w:gridCol w:w="3552"/>
+      </w:tblGrid>
+      <w:tr>
+        <w:trPr>
+          <w:trHeight w:val="527"/>
+        </w:trPr>
+        <w:tc>
+          <w:tcPr>
+            <w:tcW w:w="2546" w:type="dxa"/>
+            <w:tcBorders>
+              <w:bottom w:val="single" w:sz="4" w:space="0" w:color="auto"/>
+            </w:tcBorders>
+          </w:tcPr>
+          <w:p>
+            <w:pPr>
+              <w:pStyle w:val="Heading3"/>
+              <w:jc w:val="both"/>
+              <w:outlineLvl w:val="2"/>
+              <w:rPr>
+                <w:color w:val="auto"/>
+              </w:rPr>
+            </w:pPr>
+            <w:bookmarkStart w:id="0" w:name="_Toc36912101"/>
+            <w:r>
+              <w:rPr>
+                <w:color w:val="auto"/>
+              </w:rPr>
+              <w:t>Risks</w:t>
+            </w:r>
+            <w:bookmarkEnd w:id="0"/>
+          </w:p>
+        </w:tc>
+        <w:tc>
+          <w:tcPr>
+            <w:tcW w:w="2640" w:type="dxa"/>
+            <w:tcBorders>
+              <w:bottom w:val="single" w:sz="4" w:space="0" w:color="auto"/>
+            </w:tcBorders>
+          </w:tcPr>
+          <w:p>
+            <w:pPr>
+              <w:pStyle w:val="Heading3"/>
+              <w:outlineLvl w:val="2"/>
+              <w:rPr>
+                <w:color w:val="auto"/>
+              </w:rPr>
+            </w:pPr>
+            <w:bookmarkStart w:id="1" w:name="_Toc36912102"/>
+            <w:r>
+              <w:rPr>
+                <w:color w:val="auto"/>
+              </w:rPr>
+              <w:t>Impac</w:t>
+            </w:r>
+            <w:bookmarkEnd w:id="1"/>
+            <w:r>
+              <w:rPr>
+                <w:color w:val="auto"/>
+              </w:rPr>
+              <w:t>t</w:t>
+            </w:r>
+          </w:p>
+        </w:tc>
+        <w:tc>
+          <w:tcPr>
+            <w:tcW w:w="1697" w:type="dxa"/>
+            <w:tcBorders>
+              <w:bottom w:val="single" w:sz="4" w:space="0" w:color="auto"/>
+            </w:tcBorders>
+          </w:tcPr>
+          <w:p>
+            <w:pPr>
+              <w:pStyle w:val="Heading3"/>
+              <w:outlineLvl w:val="2"/>
+              <w:rPr>
+                <w:color w:val="auto"/>
+              </w:rPr>
+            </w:pPr>
+            <w:bookmarkStart w:id="2" w:name="_Toc26721430"/>
+            <w:bookmarkStart w:id="3" w:name="_Toc26721564"/>
+            <w:bookmarkStart w:id="4" w:name="_Toc26773662"/>
+            <w:bookmarkStart w:id="5" w:name="_Toc27073464"/>
+            <w:bookmarkStart w:id="6" w:name="_Toc36912103"/>
+            <w:r>
+              <w:rPr>
+                <w:color w:val="auto"/>
+              </w:rPr>
+              <w:t>Possibility</w:t>
+            </w:r>
+            <w:bookmarkEnd w:id="2"/>
+            <w:bookmarkEnd w:id="3"/>
+            <w:bookmarkEnd w:id="4"/>
+            <w:bookmarkEnd w:id="5"/>
+            <w:bookmarkEnd w:id="6"/>
+          </w:p>
+        </w:tc>
+        <w:tc>
+          <w:tcPr>
+            <w:tcW w:w="3552" w:type="dxa"/>
+            <w:tcBorders>
+              <w:bottom w:val="single" w:sz="4" w:space="0" w:color="auto"/>
+            </w:tcBorders>
+          </w:tcPr>
+          <w:p>
+            <w:pPr>
+              <w:pStyle w:val="Heading3"/>
+              <w:jc w:val="both"/>
+              <w:outlineLvl w:val="2"/>
+              <w:rPr>
+                <w:color w:val="auto"/>
+              </w:rPr>
+            </w:pPr>
+            <w:bookmarkStart w:id="7" w:name="_Toc26721431"/>
+            <w:bookmarkStart w:id="8" w:name="_Toc26721565"/>
+            <w:bookmarkStart w:id="9" w:name="_Toc26722176"/>
+            <w:bookmarkStart w:id="10" w:name="_Toc27073465"/>
+            <w:bookmarkStart w:id="11" w:name="_Toc36912104"/>
+            <w:r>
+              <w:rPr>
+                <w:color w:val="auto"/>
+              </w:rPr>
+              <w:t>Solution/Workaround</w:t>
+            </w:r>
+            <w:bookmarkEnd w:id="7"/>
+            <w:bookmarkEnd w:id="8"/>
+            <w:bookmarkEnd w:id="9"/>
+            <w:bookmarkEnd w:id="10"/>
+            <w:bookmarkEnd w:id="11"/>
+          </w:p>
+        </w:tc>
+      </w:tr>
+      <w:tr>
+        <w:trPr>
+          <w:trHeight w:val="1659"/>
+        </w:trPr>
+        <w:tc>
+          <w:tcPr>
+            <w:tcW w:w="2546" w:type="dxa"/>
+            <w:tcBorders>
+              <w:top w:val="single" w:sz="4" w:space="0" w:color="auto"/>
+            </w:tcBorders>
+          </w:tcPr>
+          <w:p>
+            <w:pPr>
+              <w:jc w:val="both"/>
+            </w:pPr>
+            <w:r>
+              <w:t>Team members can start arguing with each other about something they do not agree</w:t>
+            </w:r>
+            <w:r>
+              <w:t>.</w:t>
+            </w:r>
+          </w:p>
+          <w:p>
+            <w:pPr>
+              <w:jc w:val="both"/>
+            </w:pPr>
+          </w:p>
+        </w:tc>
+        <w:tc>
+          <w:tcPr>
+            <w:tcW w:w="2640" w:type="dxa"/>
+            <w:tcBorders>
+              <w:top w:val="single" w:sz="4" w:space="0" w:color="auto"/>
+            </w:tcBorders>
+          </w:tcPr>
+          <w:p>
+            <w:pPr>
+              <w:pStyle w:val="Text"/>
+              <w:jc w:val="both"/>
+              <w:rPr>
+                <w:i w:val="0"/>
+                <w:color w:val="auto"/>
+                <w:sz w:val="24"/>
+              </w:rPr>
+            </w:pPr>
+            <w:r>
+              <w:rPr>
+                <w:i w:val="0"/>
+                <w:color w:val="auto"/>
+                <w:sz w:val="24"/>
+              </w:rPr>
+              <w:t>Postponing deliverables</w:t>
+            </w:r>
+          </w:p>
+          <w:p>
+            <w:pPr>
+              <w:pStyle w:val="Text"/>
+              <w:jc w:val="both"/>
+              <w:rPr>
+                <w:i w:val="0"/>
+                <w:color w:val="auto"/>
+                <w:sz w:val="24"/>
+              </w:rPr>
+            </w:pPr>
+          </w:p>
+        </w:tc>
+        <w:tc>
+          <w:tcPr>
+            <w:tcW w:w="1697" w:type="dxa"/>
+            <w:tcBorders>
+              <w:top w:val="single" w:sz="4" w:space="0" w:color="auto"/>
+            </w:tcBorders>
+          </w:tcPr>
+          <w:p>
+            <w:pPr>
+              <w:jc w:val="center"/>
+            </w:pPr>
+            <w:r>
+              <w:t>Low</w:t>
+            </w:r>
+          </w:p>
+          <w:p>
+            <w:pPr>
+              <w:jc w:val="center"/>
+            </w:pPr>
+          </w:p>
+          <w:p>
+            <w:pPr>
+              <w:jc w:val="center"/>
+            </w:pPr>
+          </w:p>
+        </w:tc>
+        <w:tc>
+          <w:tcPr>
+            <w:tcW w:w="3552" w:type="dxa"/>
+            <w:tcBorders>
+              <w:top w:val="single" w:sz="4" w:space="0" w:color="auto"/>
+            </w:tcBorders>
+          </w:tcPr>
+          <w:p>
+            <w:pPr>
+              <w:jc w:val="both"/>
+            </w:pPr>
+            <w:r>
+              <w:t xml:space="preserve">Team members will discuss what is better for them and if there will be no solution for their argue problem, </w:t>
+            </w:r>
+            <w:r>
+              <w:t>mentor will get involved.</w:t>
+            </w:r>
+          </w:p>
+          <w:p>
+            <w:pPr>
+              <w:pStyle w:val="Text"/>
+              <w:jc w:val="both"/>
+              <w:rPr>
+                <w:i w:val="0"/>
+                <w:color w:val="auto"/>
+                <w:sz w:val="24"/>
+              </w:rPr>
+            </w:pPr>
+          </w:p>
+        </w:tc>
+      </w:tr>
+      <w:tr>
+        <w:trPr>
+          <w:trHeight w:val="2244"/>
+        </w:trPr>
+        <w:tc>
+          <w:tcPr>
+            <w:tcW w:w="2546" w:type="dxa"/>
+          </w:tcPr>
+          <w:p>
+            <w:pPr>
+              <w:jc w:val="both"/>
+            </w:pPr>
+            <w:r>
+              <w:t>Team member can get sick in such way that he will be incapable to work even from home.</w:t>
+            </w:r>
+          </w:p>
+          <w:p>
+            <w:pPr>
+              <w:pStyle w:val="Heading3"/>
+              <w:jc w:val="both"/>
+              <w:outlineLvl w:val="2"/>
+              <w:rPr>
+                <w:color w:val="auto"/>
+              </w:rPr>
+            </w:pPr>
+          </w:p>
+        </w:tc>
+        <w:tc>
+          <w:tcPr>
+            <w:tcW w:w="2640" w:type="dxa"/>
+          </w:tcPr>
+          <w:p>
+            <w:pPr>
+              <w:pStyle w:val="Text"/>
+              <w:jc w:val="both"/>
+              <w:rPr>
+                <w:i w:val="0"/>
+                <w:color w:val="auto"/>
+                <w:sz w:val="24"/>
+              </w:rPr>
+            </w:pPr>
+            <w:r>
+              <w:rPr>
+                <w:i w:val="0"/>
+                <w:color w:val="auto"/>
+                <w:sz w:val="24"/>
+              </w:rPr>
+              <w:t>All work will be transferred to only one team member, which can lead to postponed and decreased quality of deliverables</w:t>
+            </w:r>
+          </w:p>
+          <w:p>
+            <w:pPr>
+              <w:pStyle w:val="Heading3"/>
+              <w:jc w:val="both"/>
+              <w:outlineLvl w:val="2"/>
+              <w:rPr>
+                <w:color w:val="auto"/>
+              </w:rPr>
+            </w:pPr>
+          </w:p>
+        </w:tc>
+        <w:tc>
+          <w:tcPr>
+            <w:tcW w:w="1697" w:type="dxa"/>
+          </w:tcPr>
+          <w:p>
+            <w:pPr>
+              <w:jc w:val="center"/>
+            </w:pPr>
+            <w:r>
+              <w:t>Low</w:t>
+            </w:r>
+          </w:p>
+          <w:p>
+            <w:pPr>
+              <w:pStyle w:val="Heading3"/>
+              <w:jc w:val="center"/>
+              <w:outlineLvl w:val="2"/>
+              <w:rPr>
+                <w:color w:val="auto"/>
+              </w:rPr>
+            </w:pPr>
+          </w:p>
+        </w:tc>
+        <w:tc>
+          <w:tcPr>
+            <w:tcW w:w="3552" w:type="dxa"/>
+          </w:tcPr>
+          <w:p>
+            <w:pPr>
+              <w:pStyle w:val="Text"/>
+              <w:jc w:val="both"/>
+              <w:rPr>
+                <w:i w:val="0"/>
+                <w:color w:val="auto"/>
+                <w:sz w:val="24"/>
+              </w:rPr>
+            </w:pPr>
+            <w:r>
+              <w:rPr>
+                <w:i w:val="0"/>
+                <w:color w:val="auto"/>
+                <w:sz w:val="24"/>
+              </w:rPr>
+              <w:t>One team member will try to work on everything, and sick team member will try his best to work and to get better.</w:t>
+            </w:r>
+          </w:p>
+          <w:p>
+            <w:pPr>
+              <w:pStyle w:val="Heading3"/>
+              <w:jc w:val="both"/>
+              <w:outlineLvl w:val="2"/>
+              <w:rPr>
+                <w:color w:val="auto"/>
+              </w:rPr>
+            </w:pPr>
+          </w:p>
+        </w:tc>
+      </w:tr>
+      <w:tr>
+        <w:trPr>
+          <w:trHeight w:val="1695"/>
+        </w:trPr>
+        <w:tc>
+          <w:tcPr>
+            <w:tcW w:w="2546" w:type="dxa"/>
+          </w:tcPr>
+          <w:p>
+            <w:pPr>
+              <w:jc w:val="both"/>
+            </w:pPr>
+            <w:r>
+              <w:t>Internet failure of team members</w:t>
+            </w:r>
+          </w:p>
+          <w:p>
+            <w:pPr>
+              <w:pStyle w:val="Heading3"/>
+              <w:jc w:val="both"/>
+              <w:outlineLvl w:val="2"/>
+              <w:rPr>
+                <w:color w:val="auto"/>
+              </w:rPr>
+            </w:pPr>
+          </w:p>
+        </w:tc>
+        <w:tc>
+          <w:tcPr>
+            <w:tcW w:w="2640" w:type="dxa"/>
+          </w:tcPr>
+          <w:p>
+            <w:pPr>
+              <w:pStyle w:val="Text"/>
+              <w:jc w:val="both"/>
+              <w:rPr>
+                <w:i w:val="0"/>
+                <w:color w:val="auto"/>
+                <w:sz w:val="24"/>
+              </w:rPr>
+            </w:pPr>
+            <w:r>
+              <w:rPr>
+                <w:i w:val="0"/>
+                <w:color w:val="auto"/>
+                <w:sz w:val="24"/>
+              </w:rPr>
+              <w:t>Inability of a team member to work on a daily basis</w:t>
+            </w:r>
+            <w:r>
+              <w:rPr>
+                <w:i w:val="0"/>
+                <w:color w:val="auto"/>
+                <w:sz w:val="24"/>
+              </w:rPr>
+              <w:t>, postponing deliverables</w:t>
+            </w:r>
+          </w:p>
+          <w:p>
+            <w:pPr>
+              <w:pStyle w:val="Heading3"/>
+              <w:jc w:val="both"/>
+              <w:outlineLvl w:val="2"/>
+              <w:rPr>
+                <w:color w:val="auto"/>
+              </w:rPr>
+            </w:pPr>
+          </w:p>
+        </w:tc>
+        <w:tc>
+          <w:tcPr>
+            <w:tcW w:w="1697" w:type="dxa"/>
+          </w:tcPr>
+          <w:p>
+            <w:pPr>
+              <w:jc w:val="center"/>
+            </w:pPr>
+            <w:r>
+              <w:t>Moderate/High</w:t>
+            </w:r>
+          </w:p>
+          <w:p>
+            <w:pPr>
+              <w:pStyle w:val="Heading3"/>
+              <w:jc w:val="center"/>
+              <w:outlineLvl w:val="2"/>
+              <w:rPr>
+                <w:color w:val="auto"/>
+              </w:rPr>
+            </w:pPr>
+          </w:p>
+        </w:tc>
+        <w:tc>
+          <w:tcPr>
+            <w:tcW w:w="3552" w:type="dxa"/>
+          </w:tcPr>
+          <w:p>
+            <w:pPr>
+              <w:pStyle w:val="Text"/>
+              <w:jc w:val="both"/>
+              <w:rPr>
+                <w:i w:val="0"/>
+                <w:color w:val="auto"/>
+                <w:sz w:val="24"/>
+              </w:rPr>
+            </w:pPr>
+            <w:r>
+              <w:rPr>
+                <w:i w:val="0"/>
+                <w:color w:val="auto"/>
+                <w:sz w:val="24"/>
+              </w:rPr>
+              <w:t>Notifying a mentor and a team member and contacting an internet provider for them to solve a problem.</w:t>
+            </w:r>
+          </w:p>
+          <w:p>
+            <w:pPr>
+              <w:pStyle w:val="Heading3"/>
+              <w:jc w:val="both"/>
+              <w:outlineLvl w:val="2"/>
+              <w:rPr>
+                <w:color w:val="auto"/>
+              </w:rPr>
+            </w:pPr>
+          </w:p>
+        </w:tc>
+      </w:tr>
+      <w:tr>
+        <w:trPr>
+          <w:trHeight w:val="1695"/>
+        </w:trPr>
+        <w:tc>
+          <w:tcPr>
+            <w:tcW w:w="2546" w:type="dxa"/>
+          </w:tcPr>
+          <w:p>
+            <w:pPr>
+              <w:jc w:val="both"/>
+            </w:pPr>
+            <w:r>
+              <w:t>Bad budget planning</w:t>
+            </w:r>
+          </w:p>
+        </w:tc>
+        <w:tc>
+          <w:tcPr>
+            <w:tcW w:w="2640" w:type="dxa"/>
+          </w:tcPr>
+          <w:p>
+            <w:pPr>
+              <w:pStyle w:val="Text"/>
+              <w:jc w:val="both"/>
+              <w:rPr>
+                <w:i w:val="0"/>
+                <w:color w:val="auto"/>
+                <w:sz w:val="24"/>
+              </w:rPr>
+            </w:pPr>
+            <w:r>
+              <w:rPr>
+                <w:i w:val="0"/>
+                <w:color w:val="auto"/>
+                <w:sz w:val="24"/>
+              </w:rPr>
+              <w:t>AWS resources will be constrained</w:t>
+            </w:r>
+          </w:p>
+        </w:tc>
+        <w:tc>
+          <w:tcPr>
+            <w:tcW w:w="1697" w:type="dxa"/>
+          </w:tcPr>
+          <w:p>
+            <w:pPr>
+              <w:jc w:val="center"/>
+            </w:pPr>
+            <w:r>
+              <w:t>Moderate</w:t>
+            </w:r>
+          </w:p>
+        </w:tc>
+        <w:tc>
+          <w:tcPr>
+            <w:tcW w:w="3552" w:type="dxa"/>
+          </w:tcPr>
+          <w:p>
+            <w:pPr>
+              <w:pStyle w:val="Text"/>
+              <w:jc w:val="both"/>
+              <w:rPr>
+                <w:i w:val="0"/>
+                <w:color w:val="auto"/>
+                <w:sz w:val="24"/>
+              </w:rPr>
+            </w:pPr>
+            <w:r>
+              <w:rPr>
+                <w:i w:val="0"/>
+                <w:color w:val="auto"/>
+                <w:sz w:val="24"/>
+              </w:rPr>
+              <w:t>Monitoring the budget.</w:t>
+            </w:r>
+          </w:p>
+        </w:tc>
+      </w:tr>
+    </w:tbl>
+    <w:p>
+      <w:pPr>
+        <w:pStyle w:val="ListParagraph"/>
+        <w:ind w:left="2160"/>
+      </w:pPr>
+    </w:p>
+    <w:tbl>
+      <w:tblPr>
+        <w:tblStyle w:val="TableGrid"/>
+        <w:tblpPr w:leftFromText="180" w:rightFromText="180" w:vertAnchor="page" w:horzAnchor="margin" w:tblpXSpec="center" w:tblpY="11356"/>
+        <w:tblOverlap w:val="never"/>
+        <w:tblW w:w="9785" w:type="dxa"/>
+        <w:tblLayout w:type="fixed"/>
+        <w:tblLook w:val="04A0" w:firstRow="1" w:lastRow="0" w:firstColumn="1" w:lastColumn="0" w:noHBand="0" w:noVBand="1"/>
+      </w:tblPr>
+      <w:tblGrid>
+        <w:gridCol w:w="3305"/>
+        <w:gridCol w:w="4140"/>
+        <w:gridCol w:w="2340"/>
+      </w:tblGrid>
+      <w:tr>
+        <w:trPr>
+          <w:trHeight w:val="363"/>
+        </w:trPr>
+        <w:tc>
+          <w:tcPr>
+            <w:tcW w:w="3305" w:type="dxa"/>
+            <w:tcBorders>
+              <w:bottom w:val="single" w:sz="8" w:space="0" w:color="auto"/>
+            </w:tcBorders>
+          </w:tcPr>
+          <w:p>
+            <w:pPr>
+              <w:jc w:val="both"/>
+            </w:pPr>
+            <w:r>
+              <w:t>Name</w:t>
+            </w:r>
+          </w:p>
+        </w:tc>
+        <w:tc>
+          <w:tcPr>
+            <w:tcW w:w="4140" w:type="dxa"/>
+            <w:tcBorders>
+              <w:bottom w:val="single" w:sz="8" w:space="0" w:color="auto"/>
+            </w:tcBorders>
+          </w:tcPr>
+          <w:p>
+            <w:pPr>
+              <w:jc w:val="both"/>
+            </w:pPr>
+            <w:r>
+              <w:t>E-mail</w:t>
+            </w:r>
+          </w:p>
+        </w:tc>
+        <w:tc>
+          <w:tcPr>
+            <w:tcW w:w="2340" w:type="dxa"/>
+            <w:tcBorders>
+              <w:bottom w:val="single" w:sz="8" w:space="0" w:color="auto"/>
+            </w:tcBorders>
+          </w:tcPr>
+          <w:p>
+            <w:pPr>
+              <w:jc w:val="both"/>
+            </w:pPr>
+            <w:r>
+              <w:t>Phone number</w:t>
+            </w:r>
+          </w:p>
+        </w:tc>
+      </w:tr>
+      <w:tr>
+        <w:trPr>
+          <w:trHeight w:val="363"/>
+        </w:trPr>
+        <w:tc>
+          <w:tcPr>
+            <w:tcW w:w="3305" w:type="dxa"/>
+            <w:tcBorders>
+              <w:top w:val="single" w:sz="8" w:space="0" w:color="auto"/>
+            </w:tcBorders>
+          </w:tcPr>
+          <w:p>
+            <w:pPr>
+              <w:jc w:val="both"/>
+            </w:pPr>
+            <w:r>
+              <w:t>Robert Ašvicas</w:t>
+            </w:r>
+          </w:p>
+        </w:tc>
+        <w:tc>
+          <w:tcPr>
+            <w:tcW w:w="4140" w:type="dxa"/>
+            <w:tcBorders>
+              <w:top w:val="single" w:sz="8" w:space="0" w:color="auto"/>
+            </w:tcBorders>
+          </w:tcPr>
+          <w:p>
+            <w:pPr>
+              <w:jc w:val="both"/>
+            </w:pPr>
+            <w:r>
+              <w:t>r.asvicas@student.fontys.nl</w:t>
+            </w:r>
+          </w:p>
+        </w:tc>
+        <w:tc>
+          <w:tcPr>
+            <w:tcW w:w="2340" w:type="dxa"/>
+            <w:tcBorders>
+              <w:top w:val="single" w:sz="8" w:space="0" w:color="auto"/>
+            </w:tcBorders>
+          </w:tcPr>
+          <w:p>
+            <w:pPr>
+              <w:jc w:val="both"/>
+            </w:pPr>
+            <w:r>
+              <w:t>+31 6 83639656</w:t>
+            </w:r>
+          </w:p>
+        </w:tc>
+      </w:tr>
+      <w:tr>
+        <w:trPr>
+          <w:trHeight w:val="363"/>
+        </w:trPr>
+        <w:tc>
+          <w:tcPr>
+            <w:tcW w:w="3305" w:type="dxa"/>
+            <w:tcBorders>
+              <w:bottom w:val="single" w:sz="18" w:space="0" w:color="auto"/>
+            </w:tcBorders>
+          </w:tcPr>
+          <w:p>
+            <w:pPr>
+              <w:jc w:val="both"/>
+            </w:pPr>
+            <w:r>
+              <w:t>Dmitry Lvov</w:t>
+            </w:r>
+          </w:p>
+        </w:tc>
+        <w:tc>
+          <w:tcPr>
+            <w:tcW w:w="4140" w:type="dxa"/>
+            <w:tcBorders>
+              <w:bottom w:val="single" w:sz="18" w:space="0" w:color="auto"/>
+            </w:tcBorders>
+          </w:tcPr>
+          <w:p>
+            <w:pPr>
+              <w:jc w:val="both"/>
+            </w:pPr>
+            <w:r>
+              <w:t>d.lvov@student.fontys.nl</w:t>
+            </w:r>
+          </w:p>
+        </w:tc>
+        <w:tc>
+          <w:tcPr>
+            <w:tcW w:w="2340" w:type="dxa"/>
+            <w:tcBorders>
+              <w:bottom w:val="single" w:sz="18" w:space="0" w:color="auto"/>
+            </w:tcBorders>
+          </w:tcPr>
+          <w:p>
+            <w:pPr>
+              <w:jc w:val="both"/>
+              <w:rPr>
+                <w:lang w:val="nl-NL"/>
+              </w:rPr>
+            </w:pPr>
+            <w:r>
+              <w:rPr>
+                <w:lang w:val="nl-NL"/>
+              </w:rPr>
+              <w:t>+31</w:t>
+            </w:r>
+            <w:r>
+              <w:rPr>
+                <w:lang w:val="nl-NL"/>
+              </w:rPr>
+              <w:t xml:space="preserve"> </w:t>
+            </w:r>
+            <w:r>
+              <w:rPr>
+                <w:lang w:val="nl-NL"/>
+              </w:rPr>
+              <w:t>6</w:t>
+            </w:r>
+            <w:r>
+              <w:rPr>
+                <w:lang w:val="nl-NL"/>
+              </w:rPr>
+              <w:t xml:space="preserve"> </w:t>
+            </w:r>
+            <w:r>
+              <w:rPr>
+                <w:lang w:val="nl-NL"/>
+              </w:rPr>
+              <w:t>45515337</w:t>
+            </w:r>
+          </w:p>
+        </w:tc>
+      </w:tr>
+      <w:tr>
+        <w:trPr>
+          <w:trHeight w:val="363"/>
+        </w:trPr>
+        <w:tc>
+          <w:tcPr>
+            <w:tcW w:w="3305" w:type="dxa"/>
+            <w:tcBorders>
+              <w:top w:val="single" w:sz="18" w:space="0" w:color="auto"/>
+              <w:bottom w:val="single" w:sz="6" w:space="0" w:color="auto"/>
+            </w:tcBorders>
+          </w:tcPr>
+          <w:p>
+            <w:pPr>
+              <w:jc w:val="both"/>
+              <w:rPr>
+                <w:lang w:val="nl-NL"/>
+              </w:rPr>
+            </w:pPr>
+            <w:r>
+              <w:rPr>
+                <w:lang w:val="nl-NL"/>
+              </w:rPr>
+              <w:t>Vladimir Kabzar</w:t>
+            </w:r>
+          </w:p>
+        </w:tc>
+        <w:tc>
+          <w:tcPr>
+            <w:tcW w:w="4140" w:type="dxa"/>
+            <w:tcBorders>
+              <w:top w:val="single" w:sz="18" w:space="0" w:color="auto"/>
+            </w:tcBorders>
+          </w:tcPr>
+          <w:p>
+            <w:pPr>
+              <w:jc w:val="both"/>
+              <w:rPr>
+                <w:lang w:val="nl-NL"/>
+              </w:rPr>
+            </w:pPr>
+            <w:r>
+              <w:rPr>
+                <w:lang w:val="nl-NL"/>
+              </w:rPr>
+              <w:t>v.kabzar</w:t>
+            </w:r>
+            <w:r>
+              <w:rPr>
+                <w:lang w:val="nl-NL"/>
+              </w:rPr>
+              <w:t>@fontys.nl</w:t>
+            </w:r>
+          </w:p>
+        </w:tc>
+        <w:tc>
+          <w:tcPr>
+            <w:tcW w:w="2340" w:type="dxa"/>
+            <w:tcBorders>
+              <w:top w:val="single" w:sz="18" w:space="0" w:color="auto"/>
+            </w:tcBorders>
+          </w:tcPr>
+          <w:p>
+            <w:pPr>
+              <w:jc w:val="both"/>
+              <w:rPr>
+                <w:lang w:val="nl-NL"/>
+              </w:rPr>
+            </w:pPr>
+          </w:p>
+        </w:tc>
+      </w:tr>
+    </w:tbl>
+    <w:p>
+      <w:pPr>
+        <w:pStyle w:val="ListParagraph"/>
+        <w:ind w:left="2160"/>
+      </w:pPr>
+    </w:p>
+    <w:p>
+      <w:pPr>
+        <w:pStyle w:val="ListParagraph"/>
         <w:ind w:left="2160"/>
       </w:pPr>
     </w:p>
@@ -1023,10 +1789,18 @@
 <w:ftr xmlns:wpc="http://schemas.microsoft.com/office/word/2010/wordprocessingCanvas" xmlns:cx="http://schemas.microsoft.com/office/drawing/2014/chartex" xmlns:cx1="http://schemas.microsoft.com/office/drawing/2015/9/8/chartex" xmlns:cx2="http://schemas.microsoft.com/office/drawing/2015/10/21/chartex" xmlns:cx3="http://schemas.microsoft.com/office/drawing/2016/5/9/chartex" xmlns:cx4="http://schemas.microsoft.com/office/drawing/2016/5/10/chartex" xmlns:cx5="http://schemas.microsoft.com/office/drawing/2016/5/11/chartex" xmlns:cx6="http://schemas.microsoft.com/office/drawing/2016/5/12/chartex" xmlns:cx7="http://schemas.microsoft.com/office/drawing/2016/5/13/chartex" xmlns:cx8="http://schemas.microsoft.com/office/drawing/2016/5/14/chartex" xmlns:mc="http://schemas.openxmlformats.org/markup-compatibility/2006" xmlns:aink="http://schemas.microsoft.com/office/drawing/2016/ink" xmlns:am3d="http://schemas.microsoft.com/office/drawing/2017/model3d" xmlns:o="urn:schemas-microsoft-com:office:office" xmlns:r="http://schemas.openxmlformats.org/officeDocument/2006/relationships" xmlns:m="http://schemas.openxmlformats.org/officeDocument/2006/math" xmlns:v="urn:schemas-microsoft-com:vml" xmlns:wp14="http://schemas.microsoft.com/office/word/2010/wordprocessingDrawing" xmlns:wp="http://schemas.openxmlformats.org/drawingml/2006/wordprocessingDrawing" xmlns:w10="urn:schemas-microsoft-com:office:word" xmlns:w="http://schemas.openxmlformats.org/wordprocessingml/2006/main" xmlns:w14="http://schemas.microsoft.com/office/word/2010/wordml" xmlns:w15="http://schemas.microsoft.com/office/word/2012/wordml" xmlns:w16cex="http://schemas.microsoft.com/office/word/2018/wordml/cex" xmlns:w16cid="http://schemas.microsoft.com/office/word/2016/wordml/cid" xmlns:w16="http://schemas.microsoft.com/office/word/2018/wordml" xmlns:w16se="http://schemas.microsoft.com/office/word/2015/wordml/symex" xmlns:wpg="http://schemas.microsoft.com/office/word/2010/wordprocessingGroup" xmlns:wpi="http://schemas.microsoft.com/office/word/2010/wordprocessingInk" xmlns:wne="http://schemas.microsoft.com/office/word/2006/wordml" xmlns:wps="http://schemas.microsoft.com/office/word/2010/wordprocessingShape" mc:Ignorable="w14 w15 w16se w16cid w16 w16cex wp14">
   <w:p>
     <w:pPr>
-      <w:pStyle w:val="ac"/>
+      <w:pStyle w:val="Footer"/>
     </w:pPr>
     <w:r>
       <w:t>Project Plan</w:t>
+    </w:r>
+  </w:p>
+  <w:p>
+    <w:pPr>
+      <w:pStyle w:val="Footer"/>
+    </w:pPr>
+    <w:r>
+      <w:t>Ver. 2020-11-10</w:t>
     </w:r>
     <w:r>
       <w:tab/>
@@ -1042,11 +1816,8 @@
   </w:p>
   <w:p>
     <w:pPr>
-      <w:pStyle w:val="ac"/>
+      <w:pStyle w:val="Footer"/>
     </w:pPr>
-    <w:r>
-      <w:t>First draft</w:t>
-    </w:r>
   </w:p>
 </w:ftr>
 </file>
@@ -3046,15 +3817,15 @@
     <w:lsdException w:name="Unresolved Mention" w:semiHidden="1" w:unhideWhenUsed="1"/>
     <w:lsdException w:name="Smart Link" w:semiHidden="1" w:unhideWhenUsed="1"/>
   </w:latentStyles>
-  <w:style w:type="paragraph" w:default="1" w:styleId="a">
+  <w:style w:type="paragraph" w:default="1" w:styleId="Normal">
     <w:name w:val="Normal"/>
     <w:qFormat/>
   </w:style>
-  <w:style w:type="paragraph" w:styleId="1">
+  <w:style w:type="paragraph" w:styleId="Heading1">
     <w:name w:val="heading 1"/>
-    <w:basedOn w:val="a"/>
-    <w:next w:val="a"/>
-    <w:link w:val="10"/>
+    <w:basedOn w:val="Normal"/>
+    <w:next w:val="Normal"/>
+    <w:link w:val="Heading1Char"/>
     <w:uiPriority w:val="9"/>
     <w:qFormat/>
     <w:rsid w:val="00A26E4A"/>
@@ -3070,11 +3841,11 @@
       <w:szCs w:val="32"/>
     </w:rPr>
   </w:style>
-  <w:style w:type="paragraph" w:styleId="2">
+  <w:style w:type="paragraph" w:styleId="Heading2">
     <w:name w:val="heading 2"/>
-    <w:basedOn w:val="a"/>
-    <w:next w:val="a"/>
-    <w:link w:val="20"/>
+    <w:basedOn w:val="Normal"/>
+    <w:next w:val="Normal"/>
+    <w:link w:val="Heading2Char"/>
     <w:uiPriority w:val="9"/>
     <w:semiHidden/>
     <w:unhideWhenUsed/>
@@ -3092,13 +3863,35 @@
       <w:szCs w:val="26"/>
     </w:rPr>
   </w:style>
-  <w:style w:type="character" w:default="1" w:styleId="a0">
+  <w:style w:type="paragraph" w:styleId="Heading3">
+    <w:name w:val="heading 3"/>
+    <w:basedOn w:val="Normal"/>
+    <w:next w:val="Normal"/>
+    <w:link w:val="Heading3Char"/>
+    <w:uiPriority w:val="9"/>
+    <w:unhideWhenUsed/>
+    <w:qFormat/>
+    <w:rsid w:val="009D2E26"/>
+    <w:pPr>
+      <w:keepNext/>
+      <w:keepLines/>
+      <w:spacing w:before="40" w:after="0"/>
+      <w:outlineLvl w:val="2"/>
+    </w:pPr>
+    <w:rPr>
+      <w:rFonts w:asciiTheme="majorHAnsi" w:eastAsiaTheme="majorEastAsia" w:hAnsiTheme="majorHAnsi" w:cstheme="majorBidi"/>
+      <w:color w:val="1F3763" w:themeColor="accent1" w:themeShade="7F"/>
+      <w:sz w:val="24"/>
+      <w:szCs w:val="24"/>
+    </w:rPr>
+  </w:style>
+  <w:style w:type="character" w:default="1" w:styleId="DefaultParagraphFont">
     <w:name w:val="Default Paragraph Font"/>
     <w:uiPriority w:val="1"/>
     <w:semiHidden/>
     <w:unhideWhenUsed/>
   </w:style>
-  <w:style w:type="table" w:default="1" w:styleId="a1">
+  <w:style w:type="table" w:default="1" w:styleId="TableNormal">
     <w:name w:val="Normal Table"/>
     <w:uiPriority w:val="99"/>
     <w:semiHidden/>
@@ -3113,17 +3906,17 @@
       </w:tblCellMar>
     </w:tblPr>
   </w:style>
-  <w:style w:type="numbering" w:default="1" w:styleId="a2">
+  <w:style w:type="numbering" w:default="1" w:styleId="NoList">
     <w:name w:val="No List"/>
     <w:uiPriority w:val="99"/>
     <w:semiHidden/>
     <w:unhideWhenUsed/>
   </w:style>
-  <w:style w:type="paragraph" w:styleId="a3">
+  <w:style w:type="paragraph" w:styleId="Title">
     <w:name w:val="Title"/>
-    <w:basedOn w:val="a"/>
-    <w:next w:val="a"/>
-    <w:link w:val="a4"/>
+    <w:basedOn w:val="Normal"/>
+    <w:next w:val="Normal"/>
+    <w:link w:val="TitleChar"/>
     <w:uiPriority w:val="10"/>
     <w:qFormat/>
     <w:rsid w:val="005C50C1"/>
@@ -3139,10 +3932,10 @@
       <w:szCs w:val="56"/>
     </w:rPr>
   </w:style>
-  <w:style w:type="character" w:customStyle="1" w:styleId="a4">
-    <w:name w:val="Заголовок Знак"/>
-    <w:basedOn w:val="a0"/>
-    <w:link w:val="a3"/>
+  <w:style w:type="character" w:customStyle="1" w:styleId="TitleChar">
+    <w:name w:val="Title Char"/>
+    <w:basedOn w:val="DefaultParagraphFont"/>
+    <w:link w:val="Title"/>
     <w:uiPriority w:val="10"/>
     <w:rsid w:val="005C50C1"/>
     <w:rPr>
@@ -3153,7 +3946,7 @@
       <w:szCs w:val="56"/>
     </w:rPr>
   </w:style>
-  <w:style w:type="paragraph" w:styleId="a5">
+  <w:style w:type="paragraph" w:styleId="Revision">
     <w:name w:val="Revision"/>
     <w:hidden/>
     <w:uiPriority w:val="99"/>
@@ -3163,10 +3956,10 @@
       <w:spacing w:after="0" w:line="240" w:lineRule="auto"/>
     </w:pPr>
   </w:style>
-  <w:style w:type="paragraph" w:styleId="a6">
+  <w:style w:type="paragraph" w:styleId="BalloonText">
     <w:name w:val="Balloon Text"/>
-    <w:basedOn w:val="a"/>
-    <w:link w:val="a7"/>
+    <w:basedOn w:val="Normal"/>
+    <w:link w:val="BalloonTextChar"/>
     <w:uiPriority w:val="99"/>
     <w:semiHidden/>
     <w:unhideWhenUsed/>
@@ -3180,10 +3973,10 @@
       <w:szCs w:val="18"/>
     </w:rPr>
   </w:style>
-  <w:style w:type="character" w:customStyle="1" w:styleId="a7">
-    <w:name w:val="Текст выноски Знак"/>
-    <w:basedOn w:val="a0"/>
-    <w:link w:val="a6"/>
+  <w:style w:type="character" w:customStyle="1" w:styleId="BalloonTextChar">
+    <w:name w:val="Balloon Text Char"/>
+    <w:basedOn w:val="DefaultParagraphFont"/>
+    <w:link w:val="BalloonText"/>
     <w:uiPriority w:val="99"/>
     <w:semiHidden/>
     <w:rsid w:val="002813E0"/>
@@ -3193,9 +3986,9 @@
       <w:szCs w:val="18"/>
     </w:rPr>
   </w:style>
-  <w:style w:type="paragraph" w:styleId="a8">
+  <w:style w:type="paragraph" w:styleId="ListParagraph">
     <w:name w:val="List Paragraph"/>
-    <w:basedOn w:val="a"/>
+    <w:basedOn w:val="Normal"/>
     <w:uiPriority w:val="34"/>
     <w:qFormat/>
     <w:rsid w:val="00B8323C"/>
@@ -3204,9 +3997,9 @@
       <w:contextualSpacing/>
     </w:pPr>
   </w:style>
-  <w:style w:type="table" w:styleId="a9">
+  <w:style w:type="table" w:styleId="TableGrid">
     <w:name w:val="Table Grid"/>
-    <w:basedOn w:val="a1"/>
+    <w:basedOn w:val="TableNormal"/>
     <w:uiPriority w:val="39"/>
     <w:rsid w:val="00CA78B6"/>
     <w:pPr>
@@ -3223,10 +4016,10 @@
       </w:tblBorders>
     </w:tblPr>
   </w:style>
-  <w:style w:type="character" w:customStyle="1" w:styleId="10">
-    <w:name w:val="Заголовок 1 Знак"/>
-    <w:basedOn w:val="a0"/>
-    <w:link w:val="1"/>
+  <w:style w:type="character" w:customStyle="1" w:styleId="Heading1Char">
+    <w:name w:val="Heading 1 Char"/>
+    <w:basedOn w:val="DefaultParagraphFont"/>
+    <w:link w:val="Heading1"/>
     <w:uiPriority w:val="9"/>
     <w:rsid w:val="00A26E4A"/>
     <w:rPr>
@@ -3235,10 +4028,10 @@
       <w:szCs w:val="32"/>
     </w:rPr>
   </w:style>
-  <w:style w:type="character" w:customStyle="1" w:styleId="20">
-    <w:name w:val="Заголовок 2 Знак"/>
-    <w:basedOn w:val="a0"/>
-    <w:link w:val="2"/>
+  <w:style w:type="character" w:customStyle="1" w:styleId="Heading2Char">
+    <w:name w:val="Heading 2 Char"/>
+    <w:basedOn w:val="DefaultParagraphFont"/>
+    <w:link w:val="Heading2"/>
     <w:uiPriority w:val="9"/>
     <w:semiHidden/>
     <w:rsid w:val="00A26E4A"/>
@@ -3248,10 +4041,10 @@
       <w:szCs w:val="26"/>
     </w:rPr>
   </w:style>
-  <w:style w:type="paragraph" w:styleId="aa">
+  <w:style w:type="paragraph" w:styleId="Header">
     <w:name w:val="header"/>
-    <w:basedOn w:val="a"/>
-    <w:link w:val="ab"/>
+    <w:basedOn w:val="Normal"/>
+    <w:link w:val="HeaderChar"/>
     <w:uiPriority w:val="99"/>
     <w:unhideWhenUsed/>
     <w:rsid w:val="00922EE1"/>
@@ -3263,17 +4056,17 @@
       <w:spacing w:after="0" w:line="240" w:lineRule="auto"/>
     </w:pPr>
   </w:style>
-  <w:style w:type="character" w:customStyle="1" w:styleId="ab">
-    <w:name w:val="Верхний колонтитул Знак"/>
-    <w:basedOn w:val="a0"/>
-    <w:link w:val="aa"/>
+  <w:style w:type="character" w:customStyle="1" w:styleId="HeaderChar">
+    <w:name w:val="Header Char"/>
+    <w:basedOn w:val="DefaultParagraphFont"/>
+    <w:link w:val="Header"/>
     <w:uiPriority w:val="99"/>
     <w:rsid w:val="00922EE1"/>
   </w:style>
-  <w:style w:type="paragraph" w:styleId="ac">
+  <w:style w:type="paragraph" w:styleId="Footer">
     <w:name w:val="footer"/>
-    <w:basedOn w:val="a"/>
-    <w:link w:val="ad"/>
+    <w:basedOn w:val="Normal"/>
+    <w:link w:val="FooterChar"/>
     <w:uiPriority w:val="99"/>
     <w:unhideWhenUsed/>
     <w:rsid w:val="00922EE1"/>
@@ -3285,12 +4078,104 @@
       <w:spacing w:after="0" w:line="240" w:lineRule="auto"/>
     </w:pPr>
   </w:style>
-  <w:style w:type="character" w:customStyle="1" w:styleId="ad">
-    <w:name w:val="Нижний колонтитул Знак"/>
-    <w:basedOn w:val="a0"/>
-    <w:link w:val="ac"/>
+  <w:style w:type="character" w:customStyle="1" w:styleId="FooterChar">
+    <w:name w:val="Footer Char"/>
+    <w:basedOn w:val="DefaultParagraphFont"/>
+    <w:link w:val="Footer"/>
     <w:uiPriority w:val="99"/>
     <w:rsid w:val="00922EE1"/>
+  </w:style>
+  <w:style w:type="character" w:customStyle="1" w:styleId="Heading3Char">
+    <w:name w:val="Heading 3 Char"/>
+    <w:basedOn w:val="DefaultParagraphFont"/>
+    <w:link w:val="Heading3"/>
+    <w:uiPriority w:val="9"/>
+    <w:rsid w:val="009D2E26"/>
+    <w:rPr>
+      <w:rFonts w:asciiTheme="majorHAnsi" w:eastAsiaTheme="majorEastAsia" w:hAnsiTheme="majorHAnsi" w:cstheme="majorBidi"/>
+      <w:color w:val="1F3763" w:themeColor="accent1" w:themeShade="7F"/>
+      <w:sz w:val="24"/>
+      <w:szCs w:val="24"/>
+    </w:rPr>
+  </w:style>
+  <w:style w:type="paragraph" w:customStyle="1" w:styleId="Text">
+    <w:name w:val="Text"/>
+    <w:basedOn w:val="Normal"/>
+    <w:uiPriority w:val="5"/>
+    <w:qFormat/>
+    <w:rsid w:val="009D2E26"/>
+    <w:pPr>
+      <w:spacing w:after="0" w:line="240" w:lineRule="auto"/>
+    </w:pPr>
+    <w:rPr>
+      <w:i/>
+      <w:color w:val="000000" w:themeColor="text1"/>
+      <w:sz w:val="28"/>
+      <w:szCs w:val="24"/>
+    </w:rPr>
+  </w:style>
+  <w:style w:type="table" w:styleId="PlainTable1">
+    <w:name w:val="Plain Table 1"/>
+    <w:basedOn w:val="TableNormal"/>
+    <w:uiPriority w:val="41"/>
+    <w:rsid w:val="009D2E26"/>
+    <w:pPr>
+      <w:spacing w:after="0" w:line="240" w:lineRule="auto"/>
+    </w:pPr>
+    <w:tblPr>
+      <w:tblStyleRowBandSize w:val="1"/>
+      <w:tblStyleColBandSize w:val="1"/>
+      <w:tblBorders>
+        <w:top w:val="single" w:sz="4" w:space="0" w:color="BFBFBF" w:themeColor="background1" w:themeShade="BF"/>
+        <w:left w:val="single" w:sz="4" w:space="0" w:color="BFBFBF" w:themeColor="background1" w:themeShade="BF"/>
+        <w:bottom w:val="single" w:sz="4" w:space="0" w:color="BFBFBF" w:themeColor="background1" w:themeShade="BF"/>
+        <w:right w:val="single" w:sz="4" w:space="0" w:color="BFBFBF" w:themeColor="background1" w:themeShade="BF"/>
+        <w:insideH w:val="single" w:sz="4" w:space="0" w:color="BFBFBF" w:themeColor="background1" w:themeShade="BF"/>
+        <w:insideV w:val="single" w:sz="4" w:space="0" w:color="BFBFBF" w:themeColor="background1" w:themeShade="BF"/>
+      </w:tblBorders>
+    </w:tblPr>
+    <w:tblStylePr w:type="firstRow">
+      <w:rPr>
+        <w:b/>
+        <w:bCs/>
+      </w:rPr>
+    </w:tblStylePr>
+    <w:tblStylePr w:type="lastRow">
+      <w:rPr>
+        <w:b/>
+        <w:bCs/>
+      </w:rPr>
+      <w:tblPr/>
+      <w:tcPr>
+        <w:tcBorders>
+          <w:top w:val="double" w:sz="4" w:space="0" w:color="BFBFBF" w:themeColor="background1" w:themeShade="BF"/>
+        </w:tcBorders>
+      </w:tcPr>
+    </w:tblStylePr>
+    <w:tblStylePr w:type="firstCol">
+      <w:rPr>
+        <w:b/>
+        <w:bCs/>
+      </w:rPr>
+    </w:tblStylePr>
+    <w:tblStylePr w:type="lastCol">
+      <w:rPr>
+        <w:b/>
+        <w:bCs/>
+      </w:rPr>
+    </w:tblStylePr>
+    <w:tblStylePr w:type="band1Vert">
+      <w:tblPr/>
+      <w:tcPr>
+        <w:shd w:val="clear" w:color="auto" w:fill="F2F2F2" w:themeFill="background1" w:themeFillShade="F2"/>
+      </w:tcPr>
+    </w:tblStylePr>
+    <w:tblStylePr w:type="band1Horz">
+      <w:tblPr/>
+      <w:tcPr>
+        <w:shd w:val="clear" w:color="auto" w:fill="F2F2F2" w:themeFill="background1" w:themeFillShade="F2"/>
+      </w:tcPr>
+    </w:tblStylePr>
   </w:style>
 </w:styles>
 </file>
@@ -3591,6 +4476,21 @@
 </file>
 
 <file path=customXml/item1.xml><?xml version="1.0" encoding="utf-8"?>
+<p:properties xmlns:p="http://schemas.microsoft.com/office/2006/metadata/properties" xmlns:xsi="http://www.w3.org/2001/XMLSchema-instance" xmlns:pc="http://schemas.microsoft.com/office/infopath/2007/PartnerControls">
+  <documentManagement/>
+</p:properties>
+</file>
+
+<file path=customXml/item2.xml><?xml version="1.0" encoding="utf-8"?>
+<?mso-contentType ?>
+<FormTemplates xmlns="http://schemas.microsoft.com/sharepoint/v3/contenttype/forms">
+  <Display>DocumentLibraryForm</Display>
+  <Edit>DocumentLibraryForm</Edit>
+  <New>DocumentLibraryForm</New>
+</FormTemplates>
+</file>
+
+<file path=customXml/item3.xml><?xml version="1.0" encoding="utf-8"?>
 <ct:contentTypeSchema xmlns:ct="http://schemas.microsoft.com/office/2006/metadata/contentType" xmlns:ma="http://schemas.microsoft.com/office/2006/metadata/properties/metaAttributes" ct:_="" ma:_="" ma:contentTypeName="Document" ma:contentTypeID="0x010100F861F7593D9A7E41A01B2CCC6DF143B6" ma:contentTypeVersion="7" ma:contentTypeDescription="Een nieuw document maken." ma:contentTypeScope="" ma:versionID="e862d51b2014e81310ada9ede8c5548a">
   <xsd:schema xmlns:xsd="http://www.w3.org/2001/XMLSchema" xmlns:xs="http://www.w3.org/2001/XMLSchema" xmlns:p="http://schemas.microsoft.com/office/2006/metadata/properties" xmlns:ns3="1a293957-0f47-41cb-9a0a-236f327cf236" xmlns:ns4="e628c0ac-f652-45a9-a529-64075831e63d" targetNamespace="http://schemas.microsoft.com/office/2006/metadata/properties" ma:root="true" ma:fieldsID="c6829c4410ca9eacb2e38b0ff9a63562" ns3:_="" ns4:_="">
     <xsd:import namespace="1a293957-0f47-41cb-9a0a-236f327cf236"/>
@@ -3775,26 +4675,28 @@
 </ct:contentTypeSchema>
 </file>
 
-<file path=customXml/item2.xml><?xml version="1.0" encoding="utf-8"?>
-<?mso-contentType ?>
-<FormTemplates xmlns="http://schemas.microsoft.com/sharepoint/v3/contenttype/forms">
-  <Display>DocumentLibraryForm</Display>
-  <Edit>DocumentLibraryForm</Edit>
-  <New>DocumentLibraryForm</New>
-</FormTemplates>
-</file>
-
-<file path=customXml/item3.xml><?xml version="1.0" encoding="utf-8"?>
-<p:properties xmlns:p="http://schemas.microsoft.com/office/2006/metadata/properties" xmlns:xsi="http://www.w3.org/2001/XMLSchema-instance" xmlns:pc="http://schemas.microsoft.com/office/infopath/2007/PartnerControls">
-  <documentManagement/>
-</p:properties>
-</file>
-
 <file path=customXml/item4.xml><?xml version="1.0" encoding="utf-8"?>
 <b:Sources xmlns:b="http://schemas.openxmlformats.org/officeDocument/2006/bibliography" xmlns="http://schemas.openxmlformats.org/officeDocument/2006/bibliography" SelectedStyle="\APASixthEditionOfficeOnline.xsl" StyleName="APA" Version="6"/>
 </file>
 
 <file path=customXml/itemProps1.xml><?xml version="1.0" encoding="utf-8"?>
+<ds:datastoreItem xmlns:ds="http://schemas.openxmlformats.org/officeDocument/2006/customXml" ds:itemID="{7D42F04E-98EF-49F4-9683-B6DD33D9F7B5}">
+  <ds:schemaRefs>
+    <ds:schemaRef ds:uri="http://schemas.microsoft.com/office/2006/metadata/properties"/>
+    <ds:schemaRef ds:uri="http://schemas.microsoft.com/office/infopath/2007/PartnerControls"/>
+  </ds:schemaRefs>
+</ds:datastoreItem>
+</file>
+
+<file path=customXml/itemProps2.xml><?xml version="1.0" encoding="utf-8"?>
+<ds:datastoreItem xmlns:ds="http://schemas.openxmlformats.org/officeDocument/2006/customXml" ds:itemID="{A4082AAA-1C74-4FC8-9066-FB5B618C3949}">
+  <ds:schemaRefs>
+    <ds:schemaRef ds:uri="http://schemas.microsoft.com/sharepoint/v3/contenttype/forms"/>
+  </ds:schemaRefs>
+</ds:datastoreItem>
+</file>
+
+<file path=customXml/itemProps3.xml><?xml version="1.0" encoding="utf-8"?>
 <ds:datastoreItem xmlns:ds="http://schemas.openxmlformats.org/officeDocument/2006/customXml" ds:itemID="{01FD76F6-90E4-4348-A1BE-04FDEB8C68FA}">
   <ds:schemaRefs>
     <ds:schemaRef ds:uri="http://schemas.microsoft.com/office/2006/metadata/contentType"/>
@@ -3813,23 +4715,6 @@
 </ds:datastoreItem>
 </file>
 
-<file path=customXml/itemProps2.xml><?xml version="1.0" encoding="utf-8"?>
-<ds:datastoreItem xmlns:ds="http://schemas.openxmlformats.org/officeDocument/2006/customXml" ds:itemID="{A4082AAA-1C74-4FC8-9066-FB5B618C3949}">
-  <ds:schemaRefs>
-    <ds:schemaRef ds:uri="http://schemas.microsoft.com/sharepoint/v3/contenttype/forms"/>
-  </ds:schemaRefs>
-</ds:datastoreItem>
-</file>
-
-<file path=customXml/itemProps3.xml><?xml version="1.0" encoding="utf-8"?>
-<ds:datastoreItem xmlns:ds="http://schemas.openxmlformats.org/officeDocument/2006/customXml" ds:itemID="{7D42F04E-98EF-49F4-9683-B6DD33D9F7B5}">
-  <ds:schemaRefs>
-    <ds:schemaRef ds:uri="http://schemas.microsoft.com/office/2006/metadata/properties"/>
-    <ds:schemaRef ds:uri="http://schemas.microsoft.com/office/infopath/2007/PartnerControls"/>
-  </ds:schemaRefs>
-</ds:datastoreItem>
-</file>
-
 <file path=customXml/itemProps4.xml><?xml version="1.0" encoding="utf-8"?>
 <ds:datastoreItem xmlns:ds="http://schemas.openxmlformats.org/officeDocument/2006/customXml" ds:itemID="{C76A7FF1-284E-4359-8FB6-A046555016D7}">
   <ds:schemaRefs>

</xml_diff>